<commit_message>
Created a suitable dataset for the algorithm
Converted question data to .tsp format
Created adjacency matrix
</commit_message>
<xml_diff>
--- a/Report/THE TRAVELLING SALESMAN PROBLEM.docx
+++ b/Report/THE TRAVELLING SALESMAN PROBLEM.docx
@@ -722,6 +722,26 @@
     </w:p>
     <w:p>
       <w:pPr>
+        <w:jc w:val="center"/>
+      </w:pPr>
+    </w:p>
+    <w:p>
+      <w:pPr>
+        <w:jc w:val="center"/>
+      </w:pPr>
+    </w:p>
+    <w:p>
+      <w:pPr>
+        <w:jc w:val="center"/>
+      </w:pPr>
+    </w:p>
+    <w:p>
+      <w:pPr>
+        <w:jc w:val="center"/>
+      </w:pPr>
+    </w:p>
+    <w:p>
+      <w:pPr>
         <w:rPr>
           <w:b/>
           <w:bCs/>
@@ -732,6 +752,7 @@
           <w:b/>
           <w:bCs/>
         </w:rPr>
+        <w:lastRenderedPageBreak/>
         <w:t>Effectiveness</w:t>
       </w:r>
     </w:p>
@@ -1022,9 +1043,6 @@
         <w:t xml:space="preserve"> and how much of a guarantee they offer for an optimal solution.</w:t>
       </w:r>
     </w:p>
-    <w:p/>
-    <w:p/>
-    <w:p/>
     <w:p/>
     <w:p/>
     <w:p>
@@ -3563,32 +3581,13 @@
       <w:r>
         <w:t>d.</w:t>
       </w:r>
-      <w:r>
-        <w:object w:dxaOrig="1536" w:dyaOrig="1002" w14:anchorId="2071FFFD">
-          <v:shapetype id="_x0000_t75" coordsize="21600,21600" o:spt="75" o:preferrelative="t" path="m@4@5l@4@11@9@11@9@5xe" filled="f" stroked="f">
-            <v:stroke joinstyle="miter"/>
-            <v:formulas>
-              <v:f eqn="if lineDrawn pixelLineWidth 0"/>
-              <v:f eqn="sum @0 1 0"/>
-              <v:f eqn="sum 0 0 @1"/>
-              <v:f eqn="prod @2 1 2"/>
-              <v:f eqn="prod @3 21600 pixelWidth"/>
-              <v:f eqn="prod @3 21600 pixelHeight"/>
-              <v:f eqn="sum @0 0 1"/>
-              <v:f eqn="prod @6 1 2"/>
-              <v:f eqn="prod @7 21600 pixelWidth"/>
-              <v:f eqn="sum @8 21600 0"/>
-              <v:f eqn="prod @7 21600 pixelHeight"/>
-              <v:f eqn="sum @10 21600 0"/>
-            </v:formulas>
-            <v:path o:extrusionok="f" gradientshapeok="t" o:connecttype="rect"/>
-            <o:lock v:ext="edit" aspectratio="t"/>
-          </v:shapetype>
-          <v:shape id="_x0000_i1025" type="#_x0000_t75" style="width:76.2pt;height:38.4pt" o:ole="">
-            <v:imagedata r:id="rId8" o:title=""/>
-          </v:shape>
-          <o:OLEObject Type="Embed" ProgID="Package" ShapeID="_x0000_i1025" DrawAspect="Icon" ObjectID="_1804234002" r:id="rId9"/>
-        </w:object>
+    </w:p>
+    <w:p>
+      <w:pPr>
+        <w:jc w:val="center"/>
+      </w:pPr>
+      <w:r>
+        <w:t xml:space="preserve"> </w:t>
       </w:r>
     </w:p>
     <w:p>
@@ -3615,11 +3614,11 @@
                     <pic:cNvPicPr/>
                   </pic:nvPicPr>
                   <pic:blipFill>
-                    <a:blip r:embed="rId10">
+                    <a:blip r:embed="rId8">
                       <a:extLst>
                         <a:ext uri="{BEBA8EAE-BF5A-486C-A8C5-ECC9F3942E4B}">
                           <a14:imgProps xmlns:a14="http://schemas.microsoft.com/office/drawing/2010/main">
-                            <a14:imgLayer r:embed="rId11">
+                            <a14:imgLayer r:embed="rId9">
                               <a14:imgEffect>
                                 <a14:sharpenSoften amount="10000"/>
                               </a14:imgEffect>
@@ -3673,11 +3672,11 @@
                     <pic:cNvPicPr/>
                   </pic:nvPicPr>
                   <pic:blipFill>
-                    <a:blip r:embed="rId12">
+                    <a:blip r:embed="rId10">
                       <a:extLst>
                         <a:ext uri="{BEBA8EAE-BF5A-486C-A8C5-ECC9F3942E4B}">
                           <a14:imgProps xmlns:a14="http://schemas.microsoft.com/office/drawing/2010/main">
-                            <a14:imgLayer r:embed="rId13">
+                            <a14:imgLayer r:embed="rId11">
                               <a14:imgEffect>
                                 <a14:sharpenSoften amount="20000"/>
                               </a14:imgEffect>
@@ -3850,6 +3849,76 @@
     </w:p>
     <w:p/>
     <w:p>
+      <w:r>
+        <w:t xml:space="preserve">Before that algorithm must be used, the adjacency list is converted into an adjacence matrix, </w:t>
+      </w:r>
+      <w:r>
+        <w:t xml:space="preserve">using </w:t>
+      </w:r>
+      <w:proofErr w:type="spellStart"/>
+      <w:proofErr w:type="gramStart"/>
+      <w:r>
+        <w:t>np.zeros</w:t>
+      </w:r>
+      <w:proofErr w:type="spellEnd"/>
+      <w:proofErr w:type="gramEnd"/>
+      <w:r>
+        <w:t>() then filling the distances</w:t>
+      </w:r>
+      <w:r>
+        <w:t>.</w:t>
+      </w:r>
+      <w:r>
+        <w:t xml:space="preserve"> It is then saved in a .tsp file (standard file format for SOM input.)</w:t>
+      </w:r>
+    </w:p>
+    <w:p>
+      <w:pPr>
+        <w:jc w:val="center"/>
+      </w:pPr>
+      <w:r>
+        <w:rPr>
+          <w:noProof/>
+        </w:rPr>
+        <w:drawing>
+          <wp:inline distT="0" distB="0" distL="0" distR="0" wp14:anchorId="2A5A921C" wp14:editId="260AFFDB">
+            <wp:extent cx="3454389" cy="3857625"/>
+            <wp:effectExtent l="0" t="0" r="0" b="0"/>
+            <wp:docPr id="1017180898" name="Picture 1"/>
+            <wp:cNvGraphicFramePr>
+              <a:graphicFrameLocks xmlns:a="http://schemas.openxmlformats.org/drawingml/2006/main" noChangeAspect="1"/>
+            </wp:cNvGraphicFramePr>
+            <a:graphic xmlns:a="http://schemas.openxmlformats.org/drawingml/2006/main">
+              <a:graphicData uri="http://schemas.openxmlformats.org/drawingml/2006/picture">
+                <pic:pic xmlns:pic="http://schemas.openxmlformats.org/drawingml/2006/picture">
+                  <pic:nvPicPr>
+                    <pic:cNvPr id="1017180898" name=""/>
+                    <pic:cNvPicPr/>
+                  </pic:nvPicPr>
+                  <pic:blipFill>
+                    <a:blip r:embed="rId12"/>
+                    <a:stretch>
+                      <a:fillRect/>
+                    </a:stretch>
+                  </pic:blipFill>
+                  <pic:spPr>
+                    <a:xfrm>
+                      <a:off x="0" y="0"/>
+                      <a:ext cx="3463223" cy="3867490"/>
+                    </a:xfrm>
+                    <a:prstGeom prst="rect">
+                      <a:avLst/>
+                    </a:prstGeom>
+                  </pic:spPr>
+                </pic:pic>
+              </a:graphicData>
+            </a:graphic>
+          </wp:inline>
+        </w:drawing>
+      </w:r>
+    </w:p>
+    <w:p/>
+    <w:p>
       <w:pPr>
         <w:rPr>
           <w:b/>
@@ -3861,6 +3930,7 @@
           <w:b/>
           <w:bCs/>
         </w:rPr>
+        <w:lastRenderedPageBreak/>
         <w:t>The learning scheme is comprised of;</w:t>
       </w:r>
     </w:p>
@@ -4008,7 +4078,6 @@
           <w:b/>
           <w:bCs/>
         </w:rPr>
-        <w:lastRenderedPageBreak/>
         <w:t>Phases of the learning process</w:t>
       </w:r>
     </w:p>
@@ -4117,6 +4186,8 @@
       </w:r>
     </w:p>
     <w:p/>
+    <w:p/>
+    <w:p/>
     <w:p>
       <w:pPr>
         <w:pStyle w:val="ListParagraph"/>
@@ -4126,6 +4197,7 @@
         </w:numPr>
       </w:pPr>
       <w:r>
+        <w:lastRenderedPageBreak/>
         <w:t>Matching</w:t>
       </w:r>
     </w:p>
@@ -4199,13 +4271,17 @@
       <w:r>
         <w:t xml:space="preserve"> = </w:t>
       </w:r>
-      <w:proofErr w:type="gramStart"/>
-      <w:r>
-        <w:t>sqrt(</w:t>
-      </w:r>
-      <w:proofErr w:type="gramEnd"/>
-      <w:r>
-        <w:t>sum((Xi - Wi)^2))</w:t>
+      <w:r>
+        <w:t>sqrt (sum (</w:t>
+      </w:r>
+      <w:r>
+        <w:t xml:space="preserve">(Xi - </w:t>
+      </w:r>
+      <w:r>
+        <w:t>Wi) ^</w:t>
+      </w:r>
+      <w:r>
+        <w:t>2))</w:t>
       </w:r>
     </w:p>
     <w:p>
@@ -4237,13 +4313,11 @@
       <w:r>
         <w:t>argmin(d</w:t>
       </w:r>
-      <w:proofErr w:type="gramStart"/>
-      <w:r>
-        <w:t>) ,</w:t>
-      </w:r>
-      <w:proofErr w:type="gramEnd"/>
-      <w:r>
-        <w:t xml:space="preserve">       a ‘NumPy’ function.</w:t>
+      <w:r>
+        <w:t>),</w:t>
+      </w:r>
+      <w:r>
+        <w:t xml:space="preserve"> a ‘NumPy’ function.</w:t>
       </w:r>
     </w:p>
     <w:p>
@@ -4262,12 +4336,10 @@
       <w:pPr>
         <w:jc w:val="center"/>
       </w:pPr>
-      <w:proofErr w:type="gramStart"/>
-      <w:r>
-        <w:t>H(</w:t>
+      <w:r>
+        <w:t>H (</w:t>
       </w:r>
       <w:proofErr w:type="spellStart"/>
-      <w:proofErr w:type="gramEnd"/>
       <w:r>
         <w:t>i</w:t>
       </w:r>
@@ -4284,7 +4356,13 @@
         <w:t>)</w:t>
       </w:r>
       <w:r>
-        <w:t xml:space="preserve"> = exp(-||Ri* - </w:t>
+        <w:t xml:space="preserve"> = </w:t>
+      </w:r>
+      <w:r>
+        <w:t>exp (</w:t>
+      </w:r>
+      <w:r>
+        <w:t xml:space="preserve">-||Ri* - </w:t>
       </w:r>
       <w:r>
         <w:t>Ri</w:t>
@@ -4335,26 +4413,17 @@
       <w:r>
         <w:t xml:space="preserve"> = </w:t>
       </w:r>
-      <w:proofErr w:type="spellStart"/>
-      <w:proofErr w:type="gramStart"/>
-      <w:r>
-        <w:t>np.std</w:t>
-      </w:r>
-      <w:proofErr w:type="spellEnd"/>
-      <w:r>
-        <w:t>(</w:t>
-      </w:r>
-      <w:proofErr w:type="gramEnd"/>
+      <w:r>
+        <w:t>np.std (</w:t>
+      </w:r>
       <w:r>
         <w:t xml:space="preserve">array of weights) </w:t>
       </w:r>
-      <w:proofErr w:type="spellStart"/>
-      <w:r>
-        <w:t>wherenp.std</w:t>
-      </w:r>
-      <w:proofErr w:type="spellEnd"/>
-      <w:r>
-        <w:t>() is a ‘NumPy’ function</w:t>
+      <w:r>
+        <w:t>where np.std (</w:t>
+      </w:r>
+      <w:r>
+        <w:t>) is a ‘NumPy’ function</w:t>
       </w:r>
     </w:p>
     <w:p>
@@ -4436,7 +4505,6 @@
           <w:kern w:val="0"/>
         </w:rPr>
       </w:pPr>
-      <w:proofErr w:type="spellStart"/>
       <w:r>
         <w:rPr>
           <w:rFonts w:ascii="Arial" w:hAnsi="Arial" w:cs="Arial"/>
@@ -4453,9 +4521,8 @@
           <w:sz w:val="26"/>
           <w:szCs w:val="26"/>
         </w:rPr>
-        <w:t>Wij</w:t>
-      </w:r>
-      <w:proofErr w:type="spellEnd"/>
+        <w:t xml:space="preserve">Wij = </w:t>
+      </w:r>
       <w:r>
         <w:rPr>
           <w:rFonts w:ascii="Arial" w:hAnsi="Arial" w:cs="Arial"/>
@@ -4463,7 +4530,7 @@
           <w:sz w:val="26"/>
           <w:szCs w:val="26"/>
         </w:rPr>
-        <w:t xml:space="preserve"> = </w:t>
+        <w:t>α</w:t>
       </w:r>
       <w:r>
         <w:rPr>
@@ -4472,8 +4539,9 @@
           <w:sz w:val="26"/>
           <w:szCs w:val="26"/>
         </w:rPr>
-        <w:t>α</w:t>
-      </w:r>
+        <w:t xml:space="preserve"> * </w:t>
+      </w:r>
+      <w:proofErr w:type="gramStart"/>
       <w:r>
         <w:rPr>
           <w:rFonts w:ascii="Arial" w:hAnsi="Arial" w:cs="Arial"/>
@@ -4481,9 +4549,10 @@
           <w:sz w:val="26"/>
           <w:szCs w:val="26"/>
         </w:rPr>
-        <w:t xml:space="preserve"> * </w:t>
-      </w:r>
-      <w:proofErr w:type="gramStart"/>
+        <w:t>H(</w:t>
+      </w:r>
+      <w:proofErr w:type="spellStart"/>
+      <w:proofErr w:type="gramEnd"/>
       <w:r>
         <w:rPr>
           <w:rFonts w:ascii="Arial" w:hAnsi="Arial" w:cs="Arial"/>
@@ -4491,10 +4560,9 @@
           <w:sz w:val="26"/>
           <w:szCs w:val="26"/>
         </w:rPr>
-        <w:t>H(</w:t>
-      </w:r>
-      <w:proofErr w:type="spellStart"/>
-      <w:proofErr w:type="gramEnd"/>
+        <w:t>i</w:t>
+      </w:r>
+      <w:proofErr w:type="spellEnd"/>
       <w:r>
         <w:rPr>
           <w:rFonts w:ascii="Arial" w:hAnsi="Arial" w:cs="Arial"/>
@@ -4502,9 +4570,9 @@
           <w:sz w:val="26"/>
           <w:szCs w:val="26"/>
         </w:rPr>
-        <w:t>i</w:t>
-      </w:r>
-      <w:proofErr w:type="spellEnd"/>
+        <w:t xml:space="preserve">*, </w:t>
+      </w:r>
+      <w:proofErr w:type="spellStart"/>
       <w:r>
         <w:rPr>
           <w:rFonts w:ascii="Arial" w:hAnsi="Arial" w:cs="Arial"/>
@@ -4512,9 +4580,9 @@
           <w:sz w:val="26"/>
           <w:szCs w:val="26"/>
         </w:rPr>
-        <w:t xml:space="preserve">*, </w:t>
-      </w:r>
-      <w:proofErr w:type="spellStart"/>
+        <w:t>i</w:t>
+      </w:r>
+      <w:proofErr w:type="spellEnd"/>
       <w:r>
         <w:rPr>
           <w:rFonts w:ascii="Arial" w:hAnsi="Arial" w:cs="Arial"/>
@@ -4522,9 +4590,8 @@
           <w:sz w:val="26"/>
           <w:szCs w:val="26"/>
         </w:rPr>
-        <w:t>i</w:t>
-      </w:r>
-      <w:proofErr w:type="spellEnd"/>
+        <w:t>) * (Xj - Xij)</w:t>
+      </w:r>
       <w:r>
         <w:rPr>
           <w:rFonts w:ascii="Arial" w:hAnsi="Arial" w:cs="Arial"/>
@@ -4532,35 +4599,6 @@
           <w:sz w:val="26"/>
           <w:szCs w:val="26"/>
         </w:rPr>
-        <w:t>) * (</w:t>
-      </w:r>
-      <w:proofErr w:type="spellStart"/>
-      <w:r>
-        <w:rPr>
-          <w:rFonts w:ascii="Arial" w:hAnsi="Arial" w:cs="Arial"/>
-          <w:kern w:val="0"/>
-          <w:sz w:val="26"/>
-          <w:szCs w:val="26"/>
-        </w:rPr>
-        <w:t>Xj</w:t>
-      </w:r>
-      <w:proofErr w:type="spellEnd"/>
-      <w:r>
-        <w:rPr>
-          <w:rFonts w:ascii="Arial" w:hAnsi="Arial" w:cs="Arial"/>
-          <w:kern w:val="0"/>
-          <w:sz w:val="26"/>
-          <w:szCs w:val="26"/>
-        </w:rPr>
-        <w:t xml:space="preserve"> - Xij)</w:t>
-      </w:r>
-      <w:r>
-        <w:rPr>
-          <w:rFonts w:ascii="Arial" w:hAnsi="Arial" w:cs="Arial"/>
-          <w:kern w:val="0"/>
-          <w:sz w:val="26"/>
-          <w:szCs w:val="26"/>
-        </w:rPr>
         <w:t xml:space="preserve"> </w:t>
       </w:r>
       <w:r>
@@ -4659,7 +4697,6 @@
           <w:rFonts w:ascii="Calibri" w:hAnsi="Calibri" w:cs="Calibri"/>
           <w:kern w:val="0"/>
         </w:rPr>
-        <w:lastRenderedPageBreak/>
         <w:t>t is the current iteration and increases by one each iteration</w:t>
       </w:r>
     </w:p>
@@ -4803,6 +4840,7 @@
           <w:b/>
           <w:bCs/>
         </w:rPr>
+        <w:lastRenderedPageBreak/>
         <w:t>Illustration of</w:t>
       </w:r>
       <w:r>
@@ -4866,7 +4904,7 @@
                     <pic:cNvPicPr/>
                   </pic:nvPicPr>
                   <pic:blipFill>
-                    <a:blip r:embed="rId14"/>
+                    <a:blip r:embed="rId13"/>
                     <a:stretch>
                       <a:fillRect/>
                     </a:stretch>
@@ -4909,7 +4947,7 @@
                     <pic:cNvPicPr/>
                   </pic:nvPicPr>
                   <pic:blipFill>
-                    <a:blip r:embed="rId15"/>
+                    <a:blip r:embed="rId14"/>
                     <a:stretch>
                       <a:fillRect/>
                     </a:stretch>
@@ -4952,26 +4990,811 @@
         </w:numPr>
       </w:pPr>
       <w:r>
-        <w:t xml:space="preserve">Step by step, the </w:t>
-      </w:r>
-      <w:r>
-        <w:t>winning neuron is mapped onto the feature map until the whole map is completely covered or all neurons are mapped.</w:t>
-      </w:r>
-    </w:p>
-    <w:p/>
-    <w:p>
-      <w:pPr>
         <w:rPr>
           <w:b/>
           <w:bCs/>
-        </w:rPr>
-      </w:pPr>
-      <w:r>
+          <w:noProof/>
+        </w:rPr>
+        <mc:AlternateContent>
+          <mc:Choice Requires="wps">
+            <w:drawing>
+              <wp:anchor distT="45720" distB="45720" distL="114300" distR="114300" simplePos="0" relativeHeight="251659264" behindDoc="0" locked="0" layoutInCell="1" allowOverlap="1" wp14:anchorId="1DCBECF1" wp14:editId="71247C40">
+                <wp:simplePos x="0" y="0"/>
+                <wp:positionH relativeFrom="margin">
+                  <wp:posOffset>28575</wp:posOffset>
+                </wp:positionH>
+                <wp:positionV relativeFrom="paragraph">
+                  <wp:posOffset>605155</wp:posOffset>
+                </wp:positionV>
+                <wp:extent cx="5924550" cy="4210050"/>
+                <wp:effectExtent l="0" t="0" r="19050" b="19050"/>
+                <wp:wrapTopAndBottom/>
+                <wp:docPr id="217" name="Text Box 2"/>
+                <wp:cNvGraphicFramePr>
+                  <a:graphicFrameLocks xmlns:a="http://schemas.openxmlformats.org/drawingml/2006/main"/>
+                </wp:cNvGraphicFramePr>
+                <a:graphic xmlns:a="http://schemas.openxmlformats.org/drawingml/2006/main">
+                  <a:graphicData uri="http://schemas.microsoft.com/office/word/2010/wordprocessingShape">
+                    <wps:wsp>
+                      <wps:cNvSpPr txBox="1">
+                        <a:spLocks noChangeArrowheads="1"/>
+                      </wps:cNvSpPr>
+                      <wps:spPr bwMode="auto">
+                        <a:xfrm>
+                          <a:off x="0" y="0"/>
+                          <a:ext cx="5924550" cy="4210050"/>
+                        </a:xfrm>
+                        <a:prstGeom prst="rect">
+                          <a:avLst/>
+                        </a:prstGeom>
+                        <a:solidFill>
+                          <a:srgbClr val="FFFFFF"/>
+                        </a:solidFill>
+                        <a:ln w="9525">
+                          <a:solidFill>
+                            <a:srgbClr val="000000"/>
+                          </a:solidFill>
+                          <a:miter lim="800000"/>
+                          <a:headEnd/>
+                          <a:tailEnd/>
+                        </a:ln>
+                      </wps:spPr>
+                      <wps:txbx>
+                        <w:txbxContent>
+                          <w:p>
+                            <w:pPr>
+                              <w:jc w:val="center"/>
+                              <w:rPr>
+                                <w:b/>
+                                <w:bCs/>
+                                <w:sz w:val="20"/>
+                                <w:szCs w:val="20"/>
+                              </w:rPr>
+                            </w:pPr>
+                            <w:r>
+                              <w:rPr>
+                                <w:b/>
+                                <w:bCs/>
+                                <w:sz w:val="20"/>
+                                <w:szCs w:val="20"/>
+                              </w:rPr>
+                              <w:t>PSEUDO CODE</w:t>
+                            </w:r>
+                          </w:p>
+                          <w:p>
+                            <w:pPr>
+                              <w:rPr>
+                                <w:sz w:val="20"/>
+                                <w:szCs w:val="20"/>
+                              </w:rPr>
+                            </w:pPr>
+                            <w:r>
+                              <w:rPr>
+                                <w:sz w:val="20"/>
+                                <w:szCs w:val="20"/>
+                              </w:rPr>
+                              <w:t>Initialize a 2D grid of neurons representing possible city positions</w:t>
+                            </w:r>
+                          </w:p>
+                          <w:p>
+                            <w:pPr>
+                              <w:rPr>
+                                <w:sz w:val="20"/>
+                                <w:szCs w:val="20"/>
+                              </w:rPr>
+                            </w:pPr>
+                            <w:r>
+                              <w:rPr>
+                                <w:sz w:val="20"/>
+                                <w:szCs w:val="20"/>
+                              </w:rPr>
+                              <w:t>Set learning parameters (learning rate, neighborhood radius, number of iterations)</w:t>
+                            </w:r>
+                          </w:p>
+                          <w:p>
+                            <w:pPr>
+                              <w:rPr>
+                                <w:sz w:val="20"/>
+                                <w:szCs w:val="20"/>
+                              </w:rPr>
+                            </w:pPr>
+                            <w:r>
+                              <w:rPr>
+                                <w:sz w:val="20"/>
+                                <w:szCs w:val="20"/>
+                              </w:rPr>
+                              <w:t>Randomly distribute neurons in a continuous space that covers the cities</w:t>
+                            </w:r>
+                          </w:p>
+                          <w:p>
+                            <w:pPr>
+                              <w:rPr>
+                                <w:sz w:val="20"/>
+                                <w:szCs w:val="20"/>
+                              </w:rPr>
+                            </w:pPr>
+                            <w:r>
+                              <w:rPr>
+                                <w:sz w:val="20"/>
+                                <w:szCs w:val="20"/>
+                              </w:rPr>
+                              <w:t>FOR each iteration:</w:t>
+                            </w:r>
+                          </w:p>
+                          <w:p>
+                            <w:pPr>
+                              <w:rPr>
+                                <w:sz w:val="20"/>
+                                <w:szCs w:val="20"/>
+                              </w:rPr>
+                            </w:pPr>
+                            <w:r>
+                              <w:rPr>
+                                <w:sz w:val="20"/>
+                                <w:szCs w:val="20"/>
+                              </w:rPr>
+                              <w:t>    FOR each city in the adjacency list:</w:t>
+                            </w:r>
+                          </w:p>
+                          <w:p>
+                            <w:pPr>
+                              <w:rPr>
+                                <w:sz w:val="20"/>
+                                <w:szCs w:val="20"/>
+                              </w:rPr>
+                            </w:pPr>
+                            <w:r>
+                              <w:rPr>
+                                <w:sz w:val="20"/>
+                                <w:szCs w:val="20"/>
+                              </w:rPr>
+                              <w:t xml:space="preserve">        - Find the </w:t>
+                            </w:r>
+                            <w:r>
+                              <w:rPr>
+                                <w:sz w:val="20"/>
+                                <w:szCs w:val="20"/>
+                              </w:rPr>
+                              <w:t>winning neuron/</w:t>
+                            </w:r>
+                            <w:r>
+                              <w:rPr>
+                                <w:sz w:val="20"/>
+                                <w:szCs w:val="20"/>
+                              </w:rPr>
+                              <w:t>Best Matching Unit (BMU): The neuron closest to the current city</w:t>
+                            </w:r>
+                            <w:r>
+                              <w:rPr>
+                                <w:sz w:val="20"/>
+                                <w:szCs w:val="20"/>
+                              </w:rPr>
+                              <w:t>.</w:t>
+                            </w:r>
+                          </w:p>
+                          <w:p>
+                            <w:pPr>
+                              <w:rPr>
+                                <w:sz w:val="20"/>
+                                <w:szCs w:val="20"/>
+                              </w:rPr>
+                            </w:pPr>
+                            <w:r>
+                              <w:rPr>
+                                <w:sz w:val="20"/>
+                                <w:szCs w:val="20"/>
+                              </w:rPr>
+                              <w:t>        - Update the BMU and its neighbors:</w:t>
+                            </w:r>
+                          </w:p>
+                          <w:p>
+                            <w:pPr>
+                              <w:rPr>
+                                <w:sz w:val="20"/>
+                                <w:szCs w:val="20"/>
+                              </w:rPr>
+                            </w:pPr>
+                            <w:r>
+                              <w:rPr>
+                                <w:sz w:val="20"/>
+                                <w:szCs w:val="20"/>
+                              </w:rPr>
+                              <w:t>        - Move the BMU towards the city</w:t>
+                            </w:r>
+                            <w:r>
+                              <w:rPr>
+                                <w:sz w:val="20"/>
+                                <w:szCs w:val="20"/>
+                              </w:rPr>
+                              <w:t>.</w:t>
+                            </w:r>
+                          </w:p>
+                          <w:p>
+                            <w:pPr>
+                              <w:rPr>
+                                <w:sz w:val="20"/>
+                                <w:szCs w:val="20"/>
+                              </w:rPr>
+                            </w:pPr>
+                            <w:r>
+                              <w:rPr>
+                                <w:sz w:val="20"/>
+                                <w:szCs w:val="20"/>
+                              </w:rPr>
+                              <w:t>        - Adjust neighboring neurons based on the neighborhood radius</w:t>
+                            </w:r>
+                            <w:r>
+                              <w:rPr>
+                                <w:sz w:val="20"/>
+                                <w:szCs w:val="20"/>
+                              </w:rPr>
+                              <w:t>.</w:t>
+                            </w:r>
+                          </w:p>
+                          <w:p>
+                            <w:pPr>
+                              <w:rPr>
+                                <w:sz w:val="20"/>
+                                <w:szCs w:val="20"/>
+                              </w:rPr>
+                            </w:pPr>
+                            <w:r>
+                              <w:rPr>
+                                <w:sz w:val="20"/>
+                                <w:szCs w:val="20"/>
+                              </w:rPr>
+                              <w:t>        - Reduce the learning rate and neighborhood radius over time</w:t>
+                            </w:r>
+                            <w:r>
+                              <w:rPr>
+                                <w:sz w:val="20"/>
+                                <w:szCs w:val="20"/>
+                              </w:rPr>
+                              <w:t>.</w:t>
+                            </w:r>
+                          </w:p>
+                          <w:p>
+                            <w:pPr>
+                              <w:rPr>
+                                <w:sz w:val="20"/>
+                                <w:szCs w:val="20"/>
+                              </w:rPr>
+                            </w:pPr>
+                            <w:r>
+                              <w:rPr>
+                                <w:sz w:val="20"/>
+                                <w:szCs w:val="20"/>
+                              </w:rPr>
+                              <w:t>Sort the neurons based on their positions to form a closed-loop path</w:t>
+                            </w:r>
+                          </w:p>
+                          <w:p>
+                            <w:pPr>
+                              <w:rPr>
+                                <w:sz w:val="20"/>
+                                <w:szCs w:val="20"/>
+                              </w:rPr>
+                            </w:pPr>
+                            <w:r>
+                              <w:rPr>
+                                <w:sz w:val="20"/>
+                                <w:szCs w:val="20"/>
+                              </w:rPr>
+                              <w:t>Map the cities to the nearest neurons to create a tour sequence</w:t>
+                            </w:r>
+                          </w:p>
+                          <w:p>
+                            <w:pPr>
+                              <w:rPr>
+                                <w:sz w:val="20"/>
+                                <w:szCs w:val="20"/>
+                              </w:rPr>
+                            </w:pPr>
+                            <w:r>
+                              <w:rPr>
+                                <w:sz w:val="20"/>
+                                <w:szCs w:val="20"/>
+                              </w:rPr>
+                              <w:t>Calculate the total distance of the generated tour using the adjacency list</w:t>
+                            </w:r>
+                          </w:p>
+                          <w:p>
+                            <w:pPr>
+                              <w:rPr>
+                                <w:sz w:val="20"/>
+                                <w:szCs w:val="20"/>
+                              </w:rPr>
+                            </w:pPr>
+                            <w:r>
+                              <w:rPr>
+                                <w:sz w:val="20"/>
+                                <w:szCs w:val="20"/>
+                              </w:rPr>
+                              <w:t>Return the optimized route and its total distance</w:t>
+                            </w:r>
+                          </w:p>
+                          <w:p/>
+                        </w:txbxContent>
+                      </wps:txbx>
+                      <wps:bodyPr rot="0" vert="horz" wrap="square" lIns="91440" tIns="45720" rIns="91440" bIns="45720" anchor="t" anchorCtr="0">
+                        <a:noAutofit/>
+                      </wps:bodyPr>
+                    </wps:wsp>
+                  </a:graphicData>
+                </a:graphic>
+                <wp14:sizeRelH relativeFrom="margin">
+                  <wp14:pctWidth>0</wp14:pctWidth>
+                </wp14:sizeRelH>
+                <wp14:sizeRelV relativeFrom="margin">
+                  <wp14:pctHeight>0</wp14:pctHeight>
+                </wp14:sizeRelV>
+              </wp:anchor>
+            </w:drawing>
+          </mc:Choice>
+          <mc:Fallback>
+            <w:pict>
+              <v:shapetype w14:anchorId="1DCBECF1" id="_x0000_t202" coordsize="21600,21600" o:spt="202" path="m,l,21600r21600,l21600,xe">
+                <v:stroke joinstyle="miter"/>
+                <v:path gradientshapeok="t" o:connecttype="rect"/>
+              </v:shapetype>
+              <v:shape id="Text Box 2" o:spid="_x0000_s1026" type="#_x0000_t202" style="position:absolute;left:0;text-align:left;margin-left:2.25pt;margin-top:47.65pt;width:466.5pt;height:331.5pt;z-index:251659264;visibility:visible;mso-wrap-style:square;mso-width-percent:0;mso-height-percent:0;mso-wrap-distance-left:9pt;mso-wrap-distance-top:3.6pt;mso-wrap-distance-right:9pt;mso-wrap-distance-bottom:3.6pt;mso-position-horizontal:absolute;mso-position-horizontal-relative:margin;mso-position-vertical:absolute;mso-position-vertical-relative:text;mso-width-percent:0;mso-height-percent:0;mso-width-relative:margin;mso-height-relative:margin;v-text-anchor:top" o:gfxdata="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">
+                <v:textbox>
+                  <w:txbxContent>
+                    <w:p>
+                      <w:pPr>
+                        <w:jc w:val="center"/>
+                        <w:rPr>
+                          <w:b/>
+                          <w:bCs/>
+                          <w:sz w:val="20"/>
+                          <w:szCs w:val="20"/>
+                        </w:rPr>
+                      </w:pPr>
+                      <w:r>
+                        <w:rPr>
+                          <w:b/>
+                          <w:bCs/>
+                          <w:sz w:val="20"/>
+                          <w:szCs w:val="20"/>
+                        </w:rPr>
+                        <w:t>PSEUDO CODE</w:t>
+                      </w:r>
+                    </w:p>
+                    <w:p>
+                      <w:pPr>
+                        <w:rPr>
+                          <w:sz w:val="20"/>
+                          <w:szCs w:val="20"/>
+                        </w:rPr>
+                      </w:pPr>
+                      <w:r>
+                        <w:rPr>
+                          <w:sz w:val="20"/>
+                          <w:szCs w:val="20"/>
+                        </w:rPr>
+                        <w:t>Initialize a 2D grid of neurons representing possible city positions</w:t>
+                      </w:r>
+                    </w:p>
+                    <w:p>
+                      <w:pPr>
+                        <w:rPr>
+                          <w:sz w:val="20"/>
+                          <w:szCs w:val="20"/>
+                        </w:rPr>
+                      </w:pPr>
+                      <w:r>
+                        <w:rPr>
+                          <w:sz w:val="20"/>
+                          <w:szCs w:val="20"/>
+                        </w:rPr>
+                        <w:t>Set learning parameters (learning rate, neighborhood radius, number of iterations)</w:t>
+                      </w:r>
+                    </w:p>
+                    <w:p>
+                      <w:pPr>
+                        <w:rPr>
+                          <w:sz w:val="20"/>
+                          <w:szCs w:val="20"/>
+                        </w:rPr>
+                      </w:pPr>
+                      <w:r>
+                        <w:rPr>
+                          <w:sz w:val="20"/>
+                          <w:szCs w:val="20"/>
+                        </w:rPr>
+                        <w:t>Randomly distribute neurons in a continuous space that covers the cities</w:t>
+                      </w:r>
+                    </w:p>
+                    <w:p>
+                      <w:pPr>
+                        <w:rPr>
+                          <w:sz w:val="20"/>
+                          <w:szCs w:val="20"/>
+                        </w:rPr>
+                      </w:pPr>
+                      <w:r>
+                        <w:rPr>
+                          <w:sz w:val="20"/>
+                          <w:szCs w:val="20"/>
+                        </w:rPr>
+                        <w:t>FOR each iteration:</w:t>
+                      </w:r>
+                    </w:p>
+                    <w:p>
+                      <w:pPr>
+                        <w:rPr>
+                          <w:sz w:val="20"/>
+                          <w:szCs w:val="20"/>
+                        </w:rPr>
+                      </w:pPr>
+                      <w:r>
+                        <w:rPr>
+                          <w:sz w:val="20"/>
+                          <w:szCs w:val="20"/>
+                        </w:rPr>
+                        <w:t>    FOR each city in the adjacency list:</w:t>
+                      </w:r>
+                    </w:p>
+                    <w:p>
+                      <w:pPr>
+                        <w:rPr>
+                          <w:sz w:val="20"/>
+                          <w:szCs w:val="20"/>
+                        </w:rPr>
+                      </w:pPr>
+                      <w:r>
+                        <w:rPr>
+                          <w:sz w:val="20"/>
+                          <w:szCs w:val="20"/>
+                        </w:rPr>
+                        <w:t xml:space="preserve">        - Find the </w:t>
+                      </w:r>
+                      <w:r>
+                        <w:rPr>
+                          <w:sz w:val="20"/>
+                          <w:szCs w:val="20"/>
+                        </w:rPr>
+                        <w:t>winning neuron/</w:t>
+                      </w:r>
+                      <w:r>
+                        <w:rPr>
+                          <w:sz w:val="20"/>
+                          <w:szCs w:val="20"/>
+                        </w:rPr>
+                        <w:t>Best Matching Unit (BMU): The neuron closest to the current city</w:t>
+                      </w:r>
+                      <w:r>
+                        <w:rPr>
+                          <w:sz w:val="20"/>
+                          <w:szCs w:val="20"/>
+                        </w:rPr>
+                        <w:t>.</w:t>
+                      </w:r>
+                    </w:p>
+                    <w:p>
+                      <w:pPr>
+                        <w:rPr>
+                          <w:sz w:val="20"/>
+                          <w:szCs w:val="20"/>
+                        </w:rPr>
+                      </w:pPr>
+                      <w:r>
+                        <w:rPr>
+                          <w:sz w:val="20"/>
+                          <w:szCs w:val="20"/>
+                        </w:rPr>
+                        <w:t>        - Update the BMU and its neighbors:</w:t>
+                      </w:r>
+                    </w:p>
+                    <w:p>
+                      <w:pPr>
+                        <w:rPr>
+                          <w:sz w:val="20"/>
+                          <w:szCs w:val="20"/>
+                        </w:rPr>
+                      </w:pPr>
+                      <w:r>
+                        <w:rPr>
+                          <w:sz w:val="20"/>
+                          <w:szCs w:val="20"/>
+                        </w:rPr>
+                        <w:t>        - Move the BMU towards the city</w:t>
+                      </w:r>
+                      <w:r>
+                        <w:rPr>
+                          <w:sz w:val="20"/>
+                          <w:szCs w:val="20"/>
+                        </w:rPr>
+                        <w:t>.</w:t>
+                      </w:r>
+                    </w:p>
+                    <w:p>
+                      <w:pPr>
+                        <w:rPr>
+                          <w:sz w:val="20"/>
+                          <w:szCs w:val="20"/>
+                        </w:rPr>
+                      </w:pPr>
+                      <w:r>
+                        <w:rPr>
+                          <w:sz w:val="20"/>
+                          <w:szCs w:val="20"/>
+                        </w:rPr>
+                        <w:t>        - Adjust neighboring neurons based on the neighborhood radius</w:t>
+                      </w:r>
+                      <w:r>
+                        <w:rPr>
+                          <w:sz w:val="20"/>
+                          <w:szCs w:val="20"/>
+                        </w:rPr>
+                        <w:t>.</w:t>
+                      </w:r>
+                    </w:p>
+                    <w:p>
+                      <w:pPr>
+                        <w:rPr>
+                          <w:sz w:val="20"/>
+                          <w:szCs w:val="20"/>
+                        </w:rPr>
+                      </w:pPr>
+                      <w:r>
+                        <w:rPr>
+                          <w:sz w:val="20"/>
+                          <w:szCs w:val="20"/>
+                        </w:rPr>
+                        <w:t>        - Reduce the learning rate and neighborhood radius over time</w:t>
+                      </w:r>
+                      <w:r>
+                        <w:rPr>
+                          <w:sz w:val="20"/>
+                          <w:szCs w:val="20"/>
+                        </w:rPr>
+                        <w:t>.</w:t>
+                      </w:r>
+                    </w:p>
+                    <w:p>
+                      <w:pPr>
+                        <w:rPr>
+                          <w:sz w:val="20"/>
+                          <w:szCs w:val="20"/>
+                        </w:rPr>
+                      </w:pPr>
+                      <w:r>
+                        <w:rPr>
+                          <w:sz w:val="20"/>
+                          <w:szCs w:val="20"/>
+                        </w:rPr>
+                        <w:t>Sort the neurons based on their positions to form a closed-loop path</w:t>
+                      </w:r>
+                    </w:p>
+                    <w:p>
+                      <w:pPr>
+                        <w:rPr>
+                          <w:sz w:val="20"/>
+                          <w:szCs w:val="20"/>
+                        </w:rPr>
+                      </w:pPr>
+                      <w:r>
+                        <w:rPr>
+                          <w:sz w:val="20"/>
+                          <w:szCs w:val="20"/>
+                        </w:rPr>
+                        <w:t>Map the cities to the nearest neurons to create a tour sequence</w:t>
+                      </w:r>
+                    </w:p>
+                    <w:p>
+                      <w:pPr>
+                        <w:rPr>
+                          <w:sz w:val="20"/>
+                          <w:szCs w:val="20"/>
+                        </w:rPr>
+                      </w:pPr>
+                      <w:r>
+                        <w:rPr>
+                          <w:sz w:val="20"/>
+                          <w:szCs w:val="20"/>
+                        </w:rPr>
+                        <w:t>Calculate the total distance of the generated tour using the adjacency list</w:t>
+                      </w:r>
+                    </w:p>
+                    <w:p>
+                      <w:pPr>
+                        <w:rPr>
+                          <w:sz w:val="20"/>
+                          <w:szCs w:val="20"/>
+                        </w:rPr>
+                      </w:pPr>
+                      <w:r>
+                        <w:rPr>
+                          <w:sz w:val="20"/>
+                          <w:szCs w:val="20"/>
+                        </w:rPr>
+                        <w:t>Return the optimized route and its total distance</w:t>
+                      </w:r>
+                    </w:p>
+                    <w:p/>
+                  </w:txbxContent>
+                </v:textbox>
+                <w10:wrap type="topAndBottom" anchorx="margin"/>
+              </v:shape>
+            </w:pict>
+          </mc:Fallback>
+        </mc:AlternateContent>
+      </w:r>
+      <w:r>
+        <w:t xml:space="preserve">Step by step, the </w:t>
+      </w:r>
+      <w:r>
+        <w:t>winning neuron is mapped onto the feature map until the whole map is completely covered or all neurons are mapped.</w:t>
+      </w:r>
+    </w:p>
+    <w:p>
+      <w:pPr>
         <w:rPr>
           <w:b/>
           <w:bCs/>
         </w:rPr>
+      </w:pPr>
+      <w:r>
+        <w:rPr>
+          <w:b/>
+          <w:bCs/>
+        </w:rPr>
+        <w:lastRenderedPageBreak/>
         <w:t>Training results</w:t>
+      </w:r>
+    </w:p>
+    <w:p>
+      <w:pPr>
+        <w:jc w:val="center"/>
+        <w:rPr>
+          <w:b/>
+          <w:bCs/>
+        </w:rPr>
+      </w:pPr>
+      <w:r>
+        <w:rPr>
+          <w:b/>
+          <w:bCs/>
+          <w:noProof/>
+        </w:rPr>
+        <w:drawing>
+          <wp:inline distT="0" distB="0" distL="0" distR="0" wp14:anchorId="430C90AB" wp14:editId="670E6248">
+            <wp:extent cx="1819275" cy="1819275"/>
+            <wp:effectExtent l="0" t="0" r="9525" b="0"/>
+            <wp:docPr id="2033988666" name="Picture 4"/>
+            <wp:cNvGraphicFramePr>
+              <a:graphicFrameLocks xmlns:a="http://schemas.openxmlformats.org/drawingml/2006/main" noChangeAspect="1"/>
+            </wp:cNvGraphicFramePr>
+            <a:graphic xmlns:a="http://schemas.openxmlformats.org/drawingml/2006/main">
+              <a:graphicData uri="http://schemas.openxmlformats.org/drawingml/2006/picture">
+                <pic:pic xmlns:pic="http://schemas.openxmlformats.org/drawingml/2006/picture">
+                  <pic:nvPicPr>
+                    <pic:cNvPr id="2033988666" name="Picture 2033988666"/>
+                    <pic:cNvPicPr/>
+                  </pic:nvPicPr>
+                  <pic:blipFill>
+                    <a:blip r:embed="rId15" cstate="print">
+                      <a:extLst>
+                        <a:ext uri="{28A0092B-C50C-407E-A947-70E740481C1C}">
+                          <a14:useLocalDpi xmlns:a14="http://schemas.microsoft.com/office/drawing/2010/main" val="0"/>
+                        </a:ext>
+                      </a:extLst>
+                    </a:blip>
+                    <a:stretch>
+                      <a:fillRect/>
+                    </a:stretch>
+                  </pic:blipFill>
+                  <pic:spPr>
+                    <a:xfrm>
+                      <a:off x="0" y="0"/>
+                      <a:ext cx="1819282" cy="1819282"/>
+                    </a:xfrm>
+                    <a:prstGeom prst="rect">
+                      <a:avLst/>
+                    </a:prstGeom>
+                  </pic:spPr>
+                </pic:pic>
+              </a:graphicData>
+            </a:graphic>
+          </wp:inline>
+        </w:drawing>
+      </w:r>
+      <w:r>
+        <w:rPr>
+          <w:b/>
+          <w:bCs/>
+          <w:noProof/>
+        </w:rPr>
+        <w:drawing>
+          <wp:inline distT="0" distB="0" distL="0" distR="0" wp14:anchorId="07AC5698" wp14:editId="35FA86B3">
+            <wp:extent cx="1781175" cy="1781175"/>
+            <wp:effectExtent l="0" t="0" r="0" b="0"/>
+            <wp:docPr id="807387248" name="Picture 5"/>
+            <wp:cNvGraphicFramePr>
+              <a:graphicFrameLocks xmlns:a="http://schemas.openxmlformats.org/drawingml/2006/main" noChangeAspect="1"/>
+            </wp:cNvGraphicFramePr>
+            <a:graphic xmlns:a="http://schemas.openxmlformats.org/drawingml/2006/main">
+              <a:graphicData uri="http://schemas.openxmlformats.org/drawingml/2006/picture">
+                <pic:pic xmlns:pic="http://schemas.openxmlformats.org/drawingml/2006/picture">
+                  <pic:nvPicPr>
+                    <pic:cNvPr id="807387248" name="Picture 807387248"/>
+                    <pic:cNvPicPr/>
+                  </pic:nvPicPr>
+                  <pic:blipFill>
+                    <a:blip r:embed="rId16" cstate="print">
+                      <a:extLst>
+                        <a:ext uri="{28A0092B-C50C-407E-A947-70E740481C1C}">
+                          <a14:useLocalDpi xmlns:a14="http://schemas.microsoft.com/office/drawing/2010/main" val="0"/>
+                        </a:ext>
+                      </a:extLst>
+                    </a:blip>
+                    <a:stretch>
+                      <a:fillRect/>
+                    </a:stretch>
+                  </pic:blipFill>
+                  <pic:spPr>
+                    <a:xfrm>
+                      <a:off x="0" y="0"/>
+                      <a:ext cx="1781184" cy="1781184"/>
+                    </a:xfrm>
+                    <a:prstGeom prst="rect">
+                      <a:avLst/>
+                    </a:prstGeom>
+                  </pic:spPr>
+                </pic:pic>
+              </a:graphicData>
+            </a:graphic>
+          </wp:inline>
+        </w:drawing>
+      </w:r>
+      <w:r>
+        <w:rPr>
+          <w:b/>
+          <w:bCs/>
+          <w:noProof/>
+        </w:rPr>
+        <w:drawing>
+          <wp:inline distT="0" distB="0" distL="0" distR="0" wp14:anchorId="02B4157A" wp14:editId="47201CB8">
+            <wp:extent cx="1847850" cy="1847850"/>
+            <wp:effectExtent l="0" t="0" r="0" b="0"/>
+            <wp:docPr id="218761796" name="Picture 6"/>
+            <wp:cNvGraphicFramePr>
+              <a:graphicFrameLocks xmlns:a="http://schemas.openxmlformats.org/drawingml/2006/main" noChangeAspect="1"/>
+            </wp:cNvGraphicFramePr>
+            <a:graphic xmlns:a="http://schemas.openxmlformats.org/drawingml/2006/main">
+              <a:graphicData uri="http://schemas.openxmlformats.org/drawingml/2006/picture">
+                <pic:pic xmlns:pic="http://schemas.openxmlformats.org/drawingml/2006/picture">
+                  <pic:nvPicPr>
+                    <pic:cNvPr id="218761796" name="Picture 218761796"/>
+                    <pic:cNvPicPr/>
+                  </pic:nvPicPr>
+                  <pic:blipFill>
+                    <a:blip r:embed="rId17" cstate="print">
+                      <a:extLst>
+                        <a:ext uri="{28A0092B-C50C-407E-A947-70E740481C1C}">
+                          <a14:useLocalDpi xmlns:a14="http://schemas.microsoft.com/office/drawing/2010/main" val="0"/>
+                        </a:ext>
+                      </a:extLst>
+                    </a:blip>
+                    <a:stretch>
+                      <a:fillRect/>
+                    </a:stretch>
+                  </pic:blipFill>
+                  <pic:spPr>
+                    <a:xfrm>
+                      <a:off x="0" y="0"/>
+                      <a:ext cx="1847855" cy="1847855"/>
+                    </a:xfrm>
+                    <a:prstGeom prst="rect">
+                      <a:avLst/>
+                    </a:prstGeom>
+                  </pic:spPr>
+                </pic:pic>
+              </a:graphicData>
+            </a:graphic>
+          </wp:inline>
+        </w:drawing>
       </w:r>
     </w:p>
     <w:p/>
@@ -5017,7 +5840,6 @@
         </w:numPr>
       </w:pPr>
       <w:r>
-        <w:lastRenderedPageBreak/>
         <w:t>Implementation is not straight forward.</w:t>
       </w:r>
     </w:p>
@@ -5084,13 +5906,266 @@
       </w:r>
     </w:p>
     <w:p/>
+    <w:p/>
+    <w:p/>
+    <w:p/>
+    <w:p/>
+    <w:p/>
+    <w:p/>
+    <w:p/>
     <w:p>
       <w:pPr>
         <w:jc w:val="center"/>
       </w:pPr>
       <w:r>
-        <w:t>[add screenshots of speed measurements in console]</w:t>
-      </w:r>
+        <w:lastRenderedPageBreak/>
+        <w:t>With imports</w:t>
+      </w:r>
+      <w:r>
+        <w:t xml:space="preserve"> </w:t>
+      </w:r>
+    </w:p>
+    <w:p>
+      <w:pPr>
+        <w:jc w:val="center"/>
+      </w:pPr>
+      <w:r>
+        <w:object w:dxaOrig="1536" w:dyaOrig="1002" w14:anchorId="41897C65">
+          <v:shapetype id="_x0000_t75" coordsize="21600,21600" o:spt="75" o:preferrelative="t" path="m@4@5l@4@11@9@11@9@5xe" filled="f" stroked="f">
+            <v:stroke joinstyle="miter"/>
+            <v:formulas>
+              <v:f eqn="if lineDrawn pixelLineWidth 0"/>
+              <v:f eqn="sum @0 1 0"/>
+              <v:f eqn="sum 0 0 @1"/>
+              <v:f eqn="prod @2 1 2"/>
+              <v:f eqn="prod @3 21600 pixelWidth"/>
+              <v:f eqn="prod @3 21600 pixelHeight"/>
+              <v:f eqn="sum @0 0 1"/>
+              <v:f eqn="prod @6 1 2"/>
+              <v:f eqn="prod @7 21600 pixelWidth"/>
+              <v:f eqn="sum @8 21600 0"/>
+              <v:f eqn="prod @7 21600 pixelHeight"/>
+              <v:f eqn="sum @10 21600 0"/>
+            </v:formulas>
+            <v:path o:extrusionok="f" gradientshapeok="t" o:connecttype="rect"/>
+            <o:lock v:ext="edit" aspectratio="t"/>
+          </v:shapetype>
+          <v:shape id="_x0000_i1032" type="#_x0000_t75" style="width:47.25pt;height:30.75pt" o:ole="">
+            <v:imagedata r:id="rId18" o:title=""/>
+          </v:shape>
+          <o:OLEObject Type="Embed" ProgID="Package" ShapeID="_x0000_i1032" DrawAspect="Icon" ObjectID="_1804273422" r:id="rId19"/>
+        </w:object>
+      </w:r>
+    </w:p>
+    <w:p>
+      <w:pPr>
+        <w:jc w:val="center"/>
+      </w:pPr>
+      <w:r>
+        <w:rPr>
+          <w:noProof/>
+        </w:rPr>
+        <w:drawing>
+          <wp:inline distT="0" distB="0" distL="0" distR="0" wp14:anchorId="06BFDC23" wp14:editId="7C9D049B">
+            <wp:extent cx="4782217" cy="1095528"/>
+            <wp:effectExtent l="0" t="0" r="0" b="9525"/>
+            <wp:docPr id="23732010" name="Picture 1"/>
+            <wp:cNvGraphicFramePr>
+              <a:graphicFrameLocks xmlns:a="http://schemas.openxmlformats.org/drawingml/2006/main" noChangeAspect="1"/>
+            </wp:cNvGraphicFramePr>
+            <a:graphic xmlns:a="http://schemas.openxmlformats.org/drawingml/2006/main">
+              <a:graphicData uri="http://schemas.openxmlformats.org/drawingml/2006/picture">
+                <pic:pic xmlns:pic="http://schemas.openxmlformats.org/drawingml/2006/picture">
+                  <pic:nvPicPr>
+                    <pic:cNvPr id="23732010" name="Picture 23732010"/>
+                    <pic:cNvPicPr/>
+                  </pic:nvPicPr>
+                  <pic:blipFill>
+                    <a:blip r:embed="rId20">
+                      <a:extLst>
+                        <a:ext uri="{28A0092B-C50C-407E-A947-70E740481C1C}">
+                          <a14:useLocalDpi xmlns:a14="http://schemas.microsoft.com/office/drawing/2010/main" val="0"/>
+                        </a:ext>
+                      </a:extLst>
+                    </a:blip>
+                    <a:stretch>
+                      <a:fillRect/>
+                    </a:stretch>
+                  </pic:blipFill>
+                  <pic:spPr>
+                    <a:xfrm>
+                      <a:off x="0" y="0"/>
+                      <a:ext cx="4782217" cy="1095528"/>
+                    </a:xfrm>
+                    <a:prstGeom prst="rect">
+                      <a:avLst/>
+                    </a:prstGeom>
+                  </pic:spPr>
+                </pic:pic>
+              </a:graphicData>
+            </a:graphic>
+          </wp:inline>
+        </w:drawing>
+      </w:r>
+    </w:p>
+    <w:p>
+      <w:pPr>
+        <w:jc w:val="center"/>
+      </w:pPr>
+    </w:p>
+    <w:p>
+      <w:pPr>
+        <w:jc w:val="center"/>
+      </w:pPr>
+      <w:r>
+        <w:t>Without imports</w:t>
+      </w:r>
+    </w:p>
+    <w:p>
+      <w:pPr>
+        <w:jc w:val="center"/>
+      </w:pPr>
+      <w:r>
+        <w:object w:dxaOrig="1536" w:dyaOrig="1002" w14:anchorId="6EA64D6D">
+          <v:shape id="_x0000_i1033" type="#_x0000_t75" style="width:76.5pt;height:50.25pt" o:ole="">
+            <v:imagedata r:id="rId21" o:title=""/>
+          </v:shape>
+          <o:OLEObject Type="Embed" ProgID="Package" ShapeID="_x0000_i1033" DrawAspect="Icon" ObjectID="_1804273423" r:id="rId22"/>
+        </w:object>
+      </w:r>
+    </w:p>
+    <w:p>
+      <w:pPr>
+        <w:jc w:val="center"/>
+      </w:pPr>
+      <w:r>
+        <w:rPr>
+          <w:noProof/>
+        </w:rPr>
+        <w:drawing>
+          <wp:inline distT="0" distB="0" distL="0" distR="0" wp14:anchorId="744B679F" wp14:editId="09221C1C">
+            <wp:extent cx="4801270" cy="1200318"/>
+            <wp:effectExtent l="0" t="0" r="0" b="0"/>
+            <wp:docPr id="1738982230" name="Picture 3"/>
+            <wp:cNvGraphicFramePr>
+              <a:graphicFrameLocks xmlns:a="http://schemas.openxmlformats.org/drawingml/2006/main" noChangeAspect="1"/>
+            </wp:cNvGraphicFramePr>
+            <a:graphic xmlns:a="http://schemas.openxmlformats.org/drawingml/2006/main">
+              <a:graphicData uri="http://schemas.openxmlformats.org/drawingml/2006/picture">
+                <pic:pic xmlns:pic="http://schemas.openxmlformats.org/drawingml/2006/picture">
+                  <pic:nvPicPr>
+                    <pic:cNvPr id="1738982230" name="Picture 1738982230"/>
+                    <pic:cNvPicPr/>
+                  </pic:nvPicPr>
+                  <pic:blipFill>
+                    <a:blip r:embed="rId23">
+                      <a:extLst>
+                        <a:ext uri="{28A0092B-C50C-407E-A947-70E740481C1C}">
+                          <a14:useLocalDpi xmlns:a14="http://schemas.microsoft.com/office/drawing/2010/main" val="0"/>
+                        </a:ext>
+                      </a:extLst>
+                    </a:blip>
+                    <a:stretch>
+                      <a:fillRect/>
+                    </a:stretch>
+                  </pic:blipFill>
+                  <pic:spPr>
+                    <a:xfrm>
+                      <a:off x="0" y="0"/>
+                      <a:ext cx="4801270" cy="1200318"/>
+                    </a:xfrm>
+                    <a:prstGeom prst="rect">
+                      <a:avLst/>
+                    </a:prstGeom>
+                  </pic:spPr>
+                </pic:pic>
+              </a:graphicData>
+            </a:graphic>
+          </wp:inline>
+        </w:drawing>
+      </w:r>
+    </w:p>
+    <w:p>
+      <w:pPr>
+        <w:jc w:val="center"/>
+      </w:pPr>
+    </w:p>
+    <w:p>
+      <w:pPr>
+        <w:jc w:val="center"/>
+      </w:pPr>
+      <w:r>
+        <w:t>With optimizations</w:t>
+      </w:r>
+    </w:p>
+    <w:p>
+      <w:pPr>
+        <w:jc w:val="center"/>
+      </w:pPr>
+      <w:r>
+        <w:object w:dxaOrig="1536" w:dyaOrig="1002" w14:anchorId="4FAA0E94">
+          <v:shape id="_x0000_i1034" type="#_x0000_t75" style="width:76.5pt;height:50.25pt" o:ole="">
+            <v:imagedata r:id="rId24" o:title=""/>
+          </v:shape>
+          <o:OLEObject Type="Embed" ProgID="Package" ShapeID="_x0000_i1034" DrawAspect="Icon" ObjectID="_1804273424" r:id="rId25"/>
+        </w:object>
+      </w:r>
+    </w:p>
+    <w:p>
+      <w:pPr>
+        <w:jc w:val="center"/>
+      </w:pPr>
+      <w:r>
+        <w:rPr>
+          <w:noProof/>
+        </w:rPr>
+        <w:drawing>
+          <wp:inline distT="0" distB="0" distL="0" distR="0" wp14:anchorId="2D15F3D1" wp14:editId="3E37698D">
+            <wp:extent cx="4782217" cy="1086002"/>
+            <wp:effectExtent l="0" t="0" r="0" b="0"/>
+            <wp:docPr id="136260618" name="Picture 2"/>
+            <wp:cNvGraphicFramePr>
+              <a:graphicFrameLocks xmlns:a="http://schemas.openxmlformats.org/drawingml/2006/main" noChangeAspect="1"/>
+            </wp:cNvGraphicFramePr>
+            <a:graphic xmlns:a="http://schemas.openxmlformats.org/drawingml/2006/main">
+              <a:graphicData uri="http://schemas.openxmlformats.org/drawingml/2006/picture">
+                <pic:pic xmlns:pic="http://schemas.openxmlformats.org/drawingml/2006/picture">
+                  <pic:nvPicPr>
+                    <pic:cNvPr id="136260618" name="Picture 136260618"/>
+                    <pic:cNvPicPr/>
+                  </pic:nvPicPr>
+                  <pic:blipFill>
+                    <a:blip r:embed="rId26">
+                      <a:extLst>
+                        <a:ext uri="{28A0092B-C50C-407E-A947-70E740481C1C}">
+                          <a14:useLocalDpi xmlns:a14="http://schemas.microsoft.com/office/drawing/2010/main" val="0"/>
+                        </a:ext>
+                      </a:extLst>
+                    </a:blip>
+                    <a:stretch>
+                      <a:fillRect/>
+                    </a:stretch>
+                  </pic:blipFill>
+                  <pic:spPr>
+                    <a:xfrm>
+                      <a:off x="0" y="0"/>
+                      <a:ext cx="4782217" cy="1086002"/>
+                    </a:xfrm>
+                    <a:prstGeom prst="rect">
+                      <a:avLst/>
+                    </a:prstGeom>
+                  </pic:spPr>
+                </pic:pic>
+              </a:graphicData>
+            </a:graphic>
+          </wp:inline>
+        </w:drawing>
+      </w:r>
+    </w:p>
+    <w:p>
+      <w:pPr>
+        <w:jc w:val="center"/>
+      </w:pPr>
     </w:p>
     <w:p>
       <w:pPr>
@@ -5109,6 +6184,7 @@
           <w:b/>
           <w:bCs/>
         </w:rPr>
+        <w:lastRenderedPageBreak/>
         <w:t>Complexity</w:t>
       </w:r>
     </w:p>
@@ -5311,7 +6387,6 @@
           <w:b/>
           <w:bCs/>
         </w:rPr>
-        <w:lastRenderedPageBreak/>
         <w:t>Extensions</w:t>
       </w:r>
       <w:r>
@@ -5431,6 +6506,7 @@
         <w:t> Dynamically adjust weights based on distance constraints.</w:t>
       </w:r>
     </w:p>
+    <w:p/>
     <w:p>
       <w:pPr>
         <w:ind w:left="1080"/>
@@ -5448,6 +6524,7 @@
           <w:b/>
           <w:bCs/>
         </w:rPr>
+        <w:lastRenderedPageBreak/>
         <w:t>Optimizations for Brute-Force Method</w:t>
       </w:r>
       <w:r>

</xml_diff>